<commit_message>
Updated .docx for co-author revisions.
</commit_message>
<xml_diff>
--- a/nb_px_paper/output.docx
+++ b/nb_px_paper/output.docx
@@ -100,7 +100,18 @@
       </w:pPr>
       <w:r>
         <w:rPr/>
-        <w:t>Intermediate-energy proton beams are used to produce a wide range of radionuclides for use in medical treatments and research. However, reaction modeling in this energy range remains largely untested, and there is a paucity of monitor reactions needed to establish beam characteristics in this energy range needed to perform quantitative cross section measurements. To address this need, a target stack consisting of thin Nb, Cu, and Al monitor foils using a 100 MeV proton beam at the Los Alamos National Laboratory’s Isotope Production Facility was irradiated in order to establish (p,4n) as a reaction monitor for intermediate energy protons and to benchmark state-of-the-art reaction model codes in this energy region. A set of 38 measurements of cross sections for the (p,x) and (p,x) reactions between 40–90 MeV are presented in this work, as well as 5 independent measurements of isomer branching ratios. Cross sections were measured using the well-characterized (p,x), (p,x), and (p,x) monitor reactions for accurate proton fluence determination, with all activities quantified using high-purity germanium spectroscopy. Variance minimization techniques were employed to reduce systematic uncertainties in proton energy and fluence, improving the reliability of these measurements. The measured cross sections are shown to be in excellent agreement with literature values, and have been measured with improved precision compared with previous measurements. This work reports the first measurements of the (p,x) reaction, as well as the first measurement of the independent cross sections for (p,x) and (p,x) in the 40–90 MeV region. Comparisons against the reaction modeling codes CoH, EMPIRE, and TALYS are used to explore the impact of pre-equilibrium particle emission in the reaction dynamics for 40–90 MeV (p,x) and (p,x) reactions. Due to (p,x) contamination by activation of the silicone adhesive used for sealing foil packets, the (p,x) and (p,x) monitor reactions were excluded, in the interest of surety, from proton fluence determination. To avoid inadvertently reporting enhanced proton fluence, the use of silicone adhesives for aluminum monitor foils is strongly discouraged.</w:t>
+        <w:t xml:space="preserve">Intermediate-energy proton beams are used to produce a wide range of radionuclides for use in medical treatments and research. However, reaction modeling in this energy range remains largely untested, and there is a paucity of monitor reactions in this energy range needed to establish beam characteristics for quantitative cross section measurements. To address this need, a stack of thin Nb foils was irradiated with the 100 MeV proton beam at Los Alamos National Laboratory’s Isotope Production Facility was irradiated to investigate the (p,4n) nuclear reaction as a monitor for intermediate energy proton experiments and to benchmark state-of-the-art reaction model codes. A set of 38 measured cross sections for (p,x) and (p,x) reactions between 40–90 MeV, as well as 5 independent measurements of isomer branching ratios, are reported. The (p,x), (p,x), and (p,x) reactions were used to determine proton fluence, and all activities were quantified using HPGe spectrometry. Variance minimization techniques were employed to reduce systematic uncertainties in proton energy and fluence, improving the reliability of these measurements. The measured cross sections are shown to be in excellent agreement with literature values, and have been measured with improved precision compared with previous measurements. This work reports the first measurement of the (p,x) reaction, and of the independent cross sections for (p,x) and (p,x) in the 40–90 MeV region. </w:t>
+      </w:r>
+      <w:r>
+        <w:rPr>
+          <w:i/>
+        </w:rPr>
+        <w:t>A priori</w:t>
+      </w:r>
+      <w:r>
+        <w:rPr/>
+        <w:t xml:space="preserve"> predictions of the reaction modeling codes CoH, EMPIRE, and TALYS are compared with experimentally measured values and used to explore the impact of pre-equilibrium particle emission for the (p,x) and (p,x) reactions. The measurements are useful in medical and basic science radionuclide productions at intermediate energies. To avoid inadvertently reporting enhanced proton fluence due to (p,x) contamination, the use of silicone adhesives for aluminum monitor foils is strongly discouraged.</w:t>
+        <w:br/>
       </w:r>
     </w:p>
     <w:p>
@@ -110,11 +121,7 @@
       </w:pPr>
       <w:r>
         <w:rPr/>
-        <w:t xml:space="preserve">Keywords: </w:t>
-      </w:r>
-      <w:r>
-        <w:rPr/>
-        <w:t>Nb+p ,Cu+p ,Niobium ,Copper,Aluminum , ,Nuclear cross sections ,Proton activation ,Proton transport ,Stacked target activation ,Monitor reactions ,Monitor foils ,Medical isotope production ,Isomer branching ratios ,Nuclear spin distributions ,MCNP ,LANL</w:t>
+        <w:t>Keywords: Nb+p ,Cu+p ,Niobium ,Nuclear cross sections ,Stacked target activation ,Monitor reactions ,Medical isotope production ,Isomer branching ratios ,Nuclear spin distributions ,MCNP ,LANL</w:t>
       </w:r>
     </w:p>
     <w:p>
@@ -136,7 +143,7 @@
       </w:pPr>
       <w:r>
         <w:rPr/>
-        <w:t>Every year, approximately 17 million nuclear medicine procedures (both diagnostic and therapeutic) are performed in the U.S. alone, which has made incredible strides in improving our ability to detect and treat a variety of life-threatening diseases . The vast majority of the radioisotopes currently used for these procedures are produced in the field’s array of low- (E &lt; 30 MeV / A) and intermediate-energy (30 &lt; E &lt; 200 MeV / A) accelerator capabilities, which routinely produce many of the staple medical radionuclides, such as , , , , and , as well as many non-medical radioisotopes of commercial value, such as , , , and . The future of nuclear medicine would appear to be the paradigm of personalized medicine — targeted radionuclide therapy to spare healthy tissue , and theranostic medicine, which pairs an imaging isotope with a therapeutic isotope (frequently, of the same element), to provide simultaneous, real-time dose delivery and verification, leading to drastic reductions in prescribed patient dose . Other variants of theranostic medicine exist, including pre-imaging for treatment planning, or delivery of a single compound with different radioelements for imaging/therapy where the inter-element biodistribution has been validated. Candidate isotopes to meet these needs have been identified based on their chemical and radioactive decay properties , and a series of campaigns are underway to perform targeted, high-priority measurements of thin-target cross sections and thick-target integral yields. These studies will serve to facilitate the production of pre-clinical quantities of radioactivity.</w:t>
+        <w:t>Every year, approximately 17 million nuclear medicine procedures (both diagnostic and therapeutic) are performed in the U.S. alone . Most of the radionuclides currently used for these procedures are produced by low- (E &lt; 30 MeV / A) and intermediate-energy (30 &lt; E &lt; 200 MeV / A) accelerators, e.g., , , , , and . These accelerators also produce non-medical radionuclides with commercial value, such as , , , and . Novel applications are being explored for several radionuclides whose production methodologies are not established, but their production requires accurate, high-fidelity cross section data. Many of these applications focus on theranostics, the use of chemically identical (or similar) imaging and therapeutic radiopharmaceuticals for treatment of disease. Candidate isotopes to meet these needs have been identified based on their chemical and radioactive decay properties , and a series of campaigns are underway to perform targeted, high-priority measurements of thin-target cross sections and thick-target integral yields. These studies will serve to facilitate the production of clinically relevant quantities of radioactivity.</w:t>
       </w:r>
     </w:p>
     <w:p>
@@ -146,7 +153,7 @@
       </w:pPr>
       <w:r>
         <w:rPr/>
-        <w:t>One significant obstacle to both high-fidelity measurements of production cross sections for emerging medical radionuclides, as well as conventional isotope production, is a lack of well-characterized monitor reaction standards. This is particularly true for higher-energy charged particle beams, where there is currently a paucity of such data. Indeed, the development of new monitor reaction standards and the improved evaluation of existing standards is one of the areas of greatest cross-cutting need for nuclear data . Charged particle monitor reaction data currently exists for several low-to-intermediate energy charged particle beams (E &lt; 50 MeV / A), but even the experimental data used for this evaluation are sparse above approximately 30 MeV / A and uncertainties in experimental cross sections are large (6–15%) . While work is needed to improve upon existing monitor reaction data, the development of new reactions can expand the available range of options for the monitoring of charged particle beams. This work in particular seeks to improve this range of options by characterizing a new monitor reaction for proton beams in excess of 40 MeV, for possible use at isotope production facilities such as BLIP, IPF, or iThemba LABS.</w:t>
+        <w:t>Accurate cross section measurements using the activation technique benefit from well-characterized monitor reactions, which currently a paucity of such data at intermediate energies or have high uncertainties (&gt;15%). Indeed, the development of new monitor reaction standards and the improved evaluation of existing standards is one of the areas of greatest cross-cutting need for nuclear data . New reactions can expand the available range of options for the monitoring of charged particle beams. This work is an attempt to characterize a new monitor reaction for proton beams in excess of 40 MeV, for possible use at isotope production facilities such as the Brookhaven Linac Isotope Producer (BLIP) at Brookhaven National Laboratory, the Isotope Production Facility (IPF) at Los Alamos National Laboratory, or the iThemba Laboratory for Accelerator Based Sciences.</w:t>
       </w:r>
     </w:p>
     <w:p>
@@ -156,57 +163,7 @@
       </w:pPr>
       <w:r>
         <w:rPr/>
-        <w:t xml:space="preserve">Activation analysis is one of the most fundamental measurement techniques in experimental nuclear physics, as it is a simple and straightforward method to probe the structure and behavior of nuclear matter, dating back to the infancy of the field . Monitor reactions have historically been part of such activation experiments, and serve two valuable purposes for charged particle-induced reactions, depending upon the energy regime. Between the reaction’s energetic threshold and the end of its compound peak, the magnitude and shape of the excitation function changes rapidly with increasing energy, making it useful for determining the energy distribution of particles which have traversed a thin irradiated target. This is particularly the case when comparing monitor reactions leading to two distinct residual nuclei from the same target, such as the </w:t>
-      </w:r>
-      <w:r>
-        <w:rPr/>
-      </w:r>
-      <m:oMath xmlns:m="http://schemas.openxmlformats.org/officeDocument/2006/math">
-        <m:sSup>
-          <m:e/>
-          <m:sup>
-            <m:r>
-              <w:rPr>
-                <w:rFonts w:ascii="Cambria Math" w:hAnsi="Cambria Math"/>
-              </w:rPr>
-              <m:t xml:space="preserve">nat</m:t>
-            </m:r>
-          </m:sup>
-        </m:sSup>
-      </m:oMath>
-      <w:r>
-        <w:rPr/>
-        <w:t xml:space="preserve">Cu(p,x) and </w:t>
-      </w:r>
-      <w:r>
-        <w:rPr/>
-      </w:r>
-      <m:oMath xmlns:m="http://schemas.openxmlformats.org/officeDocument/2006/math">
-        <m:sSup>
-          <m:e/>
-          <m:sup>
-            <m:r>
-              <w:rPr>
-                <w:rFonts w:ascii="Cambria Math" w:hAnsi="Cambria Math"/>
-              </w:rPr>
-              <m:t xml:space="preserve">nat</m:t>
-            </m:r>
-          </m:sup>
-        </m:sSup>
-      </m:oMath>
-      <w:r>
-        <w:rPr/>
-        <w:t>Cu(p,x) reactions . This is extremely valuable, as it allows the screening and minimization of systematic errors based on energy determination, though this energy sensitivity precludes their reliability as a beam current monitor. In the higher energy of the reaction’s pre-equilibrium tail, the excitation function becomes smooth and generally flat as a function of energy. This offers little-to-no energy sensitivity, but is extremely useful for determining the integral beam current. While cross section measurements often use external beam current monitors (such as an inductive pickup upstream of a target, or an electrically-isolated target in a Faraday cup), these measure the integrated current incident upon the “front” (upstream) of the target assembly. A series of monitor foils at each energy position allows one to indirectly measure the integral current at each position within the stack, reducing systematic errors in observed cross section magnitude, but with reduced precision compared to direct measurement using a well-characterized suppressed Faraday cup. Both of these purposes make well-characterized monitor reactions an invaluable asset to any activation experiment.</w:t>
-      </w:r>
-    </w:p>
-    <w:p>
-      <w:pPr>
-        <w:pStyle w:val="TextBody"/>
-        <w:rPr/>
-      </w:pPr>
-      <w:r>
-        <w:rPr/>
-        <w:t>In theory, nearly any radioisotope can serve as a reaction monitor, but those desired to be classified as a monitor reaction standard possess several hallmark characteristics. Primarily, this means selecting a radionuclide with a number of distinct gamma-rays with high intensities, which can be used to uniquely identify it during post-activation assay. Care should be taken to avoid cases where two radionuclides which are produced by two different reactions on the same monitor foil lead to states in the same daughter nuclide. For example, (</w:t>
+        <w:t>In theory, nearly any radioisotope can serve as a reaction monitor, but desirable monitor reactions possess several hallmark characteristics. Primarily, this means selecting a radionuclide product with intense and distinct gamma-rays, which can be used to uniquely identify it during post-activation assay. Care should be taken to avoid cases where two radionuclides which are produced by two different reactions on the same monitor foil lead to states in the same daughter nuclide. For example, (</w:t>
       </w:r>
       <w:r>
         <w:rPr/>
@@ -396,7 +353,7 @@
       </m:oMath>
       <w:r>
         <w:rPr/>
-        <w:t>Ti(p,x) reactions, yielding the same 983.52 keV transition in . Ideally, the nucleus has a lifetime which is comparable to that of the reaction products being studied, and sufficiently long-lived to ensure that it may be quantified conveniently following end-of-beam. For proper quantification, it is also of vital importance that the proposed monitor nucleus have well-characterized decay data. This includes a precise and well-established half-life, needed to correct for decay losses, as well as well-characterized decay gamma-ray intensities. From a targetry perspective, it is preferable to use a naturally mono-isotopic target that is readily available generally chemically inert — any significant chemical changes during target preparation (significant oxidation, etc.) will affect the target’s areal density, systematically changing the measured integral current. Thickness selection will be subject to the context of an experiment, seeking to maximize thickness without overly perturbing the energy uncertainty of measurements. Lastly, and perhaps most importantly for high-energy monitor reaction applications, it is of utmost importance to choose a reaction channel which cannot be populated via secondary particles incident upon the monitor target. Typically, this is mostly a concern for secondary neutrons produced through (z,xn) reactions, but any monitor reaction channel which can be populated by anything other than the primary beam should be avoided, as it is often a laborious task to separate out the fraction of secondary particles contributing to the total activation.</w:t>
+        <w:t>Ti(p,x) reactions, yielding the same 983.52 keV transition in . Ideally, the nucleus has a lifetime which is comparable to that of the reaction products being studied, and sufficiently long-lived to ensure that it may be quantified conveniently following end-of-bombardment. For proper quantification, it is also of vital importance that the proposed monitor nucleus have well-characterized decay data. This includes a precise and well-established half-life, needed to correct for decay losses, as well as well-characterized decay gamma-ray intensities. From a targetry perspective, it is preferable to use a naturally mono-isotopic target that is readily available generally chemically inert — any significant chemical changes during target preparation (significant oxidation, etc.) will affect the target’s areal density, systematically changing the measured integral current. Thickness selection will be subject to the context of an experiment, seeking to maximize thickness without overly perturbing the energy uncertainty of measurements. Lastly, and perhaps most importantly for high-energy monitor reaction applications, it is of utmost importance to choose a reaction channel which cannot be populated via secondary particles incident upon the monitor target. Typically, this is mostly a concern for secondary neutrons produced through (z,xn) reactions, but any monitor reaction channel which can be populated by anything other than the primary beam should be avoided, as it is often a laborious task to separate out the fraction of secondary particles contributing to the total activation.</w:t>
       </w:r>
     </w:p>
     <w:p>
@@ -506,7 +463,7 @@
       </m:oMath>
       <w:r>
         <w:rPr/>
-        <w:t xml:space="preserve"> h) allows it to be counted at leisure without fear of the product decaying away excessively between end-of-beam and the start of counting, and it possesses seven strong, distinct gamma lines (notably its 122.370 keV (</w:t>
+        <w:t xml:space="preserve"> h) allows it to be counted at leisure without fear of the product decaying away excessively between end-of-bombardment and the start of counting, and it possesses seven strong, distinct gamma lines (notably its 122.370 keV (</w:t>
       </w:r>
       <w:r>
         <w:rPr/>
@@ -1295,8 +1252,6 @@
               </w:rPr>
               <m:t xml:space="preserve">+</m:t>
             </m:r>
-          </m:e>
-          <m:e>
             <m:sSup>
               <m:e/>
               <m:sup>
@@ -1410,8 +1365,6 @@
               </w:rPr>
               <m:t xml:space="preserve">+</m:t>
             </m:r>
-          </m:e>
-          <m:e>
             <m:sSup>
               <m:e/>
               <m:sup>
@@ -1525,8 +1478,6 @@
               </w:rPr>
               <m:t xml:space="preserve">+</m:t>
             </m:r>
-          </m:e>
-          <m:e>
             <m:sSup>
               <m:e/>
               <m:sup>
@@ -1640,8 +1591,6 @@
               </w:rPr>
               <m:t xml:space="preserve">+</m:t>
             </m:r>
-          </m:e>
-          <m:e>
             <m:sSup>
               <m:e/>
               <m:sup>
@@ -2195,7 +2144,7 @@
       </m:oMath>
       <w:r>
         <w:rPr/>
-        <w:t>). The sealed foils were mounted over the hollow center of a 1.575 mm-thick plastic frame. One , one , and mounted foil were bundled together using baling wire for each energy position. These foil packet bundles were lowered into the beamline by inserting them into a water-cooled production target box. The box, seen in , is machined from 6061 aluminum alloy, has a thin (0.64 mm) Inconel beam entrance window, and contains 6 “energy positions” for targets, formed by 5 slabs of 6061 aluminum alloy (previously characterized) which serve as proton energy degraders between energy positions. At both the front and rear of the target stack’s foils, a 316 stainless steel foil is inserted to serve as a beam profile monitor — after end-of-beam (EoB), decay radiation emitted from these activated stainless steel foils may be used to develop radiochromic film (Gafchromic EBT3), revealing the spatial profile of the beam entering and exiting the stack. After loading all targets in the stack, the lid of the target box is sealed in place, using an inset o-ring to create a water-tight seal, and the box is lowered through a hot cell into the beamline, where it sits electrically isolated. The specifications of the target stack design for this work is presented in .</w:t>
+        <w:t>). The sealed foils were mounted over the hollow center of a 1.575 mm-thick plastic frame. One , one , and mounted foil were bundled together using baling wire for each energy position. These foil packet bundles were lowered into the beamline by inserting them into a water-cooled production target box. The box, seen in , is machined from 6061 aluminum alloy, has a thin (0.64 mm) Inconel beam entrance window, and contains 6 “energy positions” for targets, formed by 5 slabs of 6061 aluminum alloy (previously characterized) which serve as proton energy degraders between energy positions. At both the front and rear of the target stack’s foils, a 316 stainless steel foil is inserted to serve as a beam profile monitor — after end-of-bombardment (EoB), decay radiation emitted from these activated stainless steel foils may be used to develop radiochromic film (Gafchromic EBT3), revealing the spatial profile of the beam entering and exiting the stack. After loading all targets in the stack, the lid of the target box is sealed in place, using an inset o-ring to create a water-tight seal, and the box is lowered through a hot cell into the beamline, where it sits electrically isolated. The specifications of the target stack design for this work is presented in .</w:t>
       </w:r>
     </w:p>
     <w:p>
@@ -2205,7 +2154,7 @@
       </w:pPr>
       <w:r>
         <w:rPr/>
-        <w:t>This target stack was assembled and irradiated at the Isotope Production Facility (IPF) at the Los Alamos National Laboratory (LANL), using the LANSCE linear accelerator. The stack was irradiated for approximately 2 hours with a nominal current of 1 mA, using a 50 s pulse at a frequency of 2 Hz, for an anticipated integral current of 205.9 nAh. The beam current, measured using an inductive pickup, remained stable under these conditions for the duration of the irradiation, with the exception of approximately 70 s of downtime, which occurred approximately 3 minutes into irradiation. The proton beam incident upon the stack’s Inconel beam entrance window had an average energy of 100 MeV determined via time-of-flight, with an approximately Gaussian energy distribution width of 0.1 MeV — this energy profile was used for all later analysis. At the end of the irradiation, the target stack was withdrawn from the beamline into the IPF hot cell, where it was disassembled and the activated foils removed using robotic manipulators. The activated foils were cleaned of all surface contamination, and transported to a counting lab for gamma spectroscopy, which started approximately 6 hours following end-of-beam.</w:t>
+        <w:t>This target stack was assembled and irradiated at the Isotope Production Facility (IPF) at the Los Alamos National Laboratory (LANL), using the LANSCE linear accelerator. The stack was irradiated for approximately 2 hours with a nominal current of 1 mA, using a 50 s pulse at a frequency of 2 Hz, for an anticipated integral current of 205.9 nAh. The beam current, measured using an inductive pickup, remained stable under these conditions for the duration of the irradiation, with the exception of approximately 70 s of downtime, which occurred approximately 3 minutes into irradiation. The proton beam incident upon the stack’s Inconel beam entrance window had an average energy of 100 MeV determined via time-of-flight, with an approximately Gaussian energy distribution width of 0.1 MeV — this energy profile was used for all later analysis. At the end of the irradiation, the target stack was withdrawn from the beamline into the IPF hot cell, where it was disassembled and the activated foils removed using robotic manipulators. The activated foils were cleaned of all surface contamination, and transported to a counting lab for gamma spectrometry, which started approximately 6 hours following end-of-bombardment.</w:t>
       </w:r>
     </w:p>
     <w:p>
@@ -2334,7 +2283,7 @@
       <w:r>
         <w:rPr/>
         <w:drawing>
-          <wp:anchor behindDoc="0" distT="0" distB="127000" distL="0" distR="0" simplePos="0" locked="0" layoutInCell="1" allowOverlap="1" relativeHeight="140">
+          <wp:anchor behindDoc="0" distT="0" distB="127000" distL="0" distR="0" simplePos="0" locked="0" layoutInCell="1" allowOverlap="1" relativeHeight="0">
             <wp:simplePos x="0" y="0"/>
             <wp:positionH relativeFrom="column">
               <wp:align>center</wp:align>
@@ -2416,7 +2365,7 @@
       </w:pPr>
       <w:r>
         <w:rPr/>
-        <w:t>For consistency, a single detector was used in this measurement, an ORTEC GEM Series (model #GEM10P4-70) High-Purity Germanium (HPGe) detector. The detector is a mechanically-cooled coaxial p-type HPGe with a 1 mm aluminum window, and a 49.2 mm diameter, 27.9 mm long crystal. Samples were counted at fixed positions ranging 4.5–83.5 cm (5% maximum permissible dead-time) from the front face of the detector, with a series of standard calibration sources used to determine energy, efficiency, and pileup calibrations for each position. The foils were counted for a period of 2 weeks following EoB, to accurately quantify all induced activities, with dead time never exceeding 5%. An example gamma-ray spectrum collected in such a fashion is shown in . For all spectra collected, net peak areas were fitted using the gamma spectroscopy analysis code UNISAMPO , which has been shown to perform best in comparisons with other common analysis codes .</w:t>
+        <w:t>For consistency, a single detector was used in this measurement, an ORTEC GEM Series (model #GEM10P4-70) High-Purity Germanium (HPGe) detector. The detector is a mechanically-cooled coaxial p-type HPGe with a 1 mm aluminum window, and a 49.2 mm diameter, 27.9 mm long crystal. Samples were counted at fixed positions ranging 4.5–83.5 cm (5% maximum permissible dead-time) from the front face of the detector, with a series of standard calibration sources used to determine energy, efficiency, and pileup calibrations for each position. The foils were counted for a period of 2 weeks following EoB, to accurately quantify all induced activities, with dead time never exceeding 5%. An example gamma-ray spectrum collected in such a fashion is shown in . For all spectra collected, net peak areas were fitted using the gamma spectrometry analysis code UNISAMPO , which has been shown to perform best in comparisons with other common analysis codes .</w:t>
       </w:r>
     </w:p>
     <w:p>
@@ -2427,7 +2376,7 @@
       <w:r>
         <w:rPr/>
         <w:drawing>
-          <wp:anchor behindDoc="0" distT="0" distB="127000" distL="0" distR="0" simplePos="0" locked="0" layoutInCell="1" allowOverlap="1" relativeHeight="141">
+          <wp:anchor behindDoc="0" distT="0" distB="127000" distL="0" distR="0" simplePos="0" locked="0" layoutInCell="1" allowOverlap="1" relativeHeight="1">
             <wp:simplePos x="0" y="0"/>
             <wp:positionH relativeFrom="column">
               <wp:align>center</wp:align>
@@ -2546,7 +2495,7 @@
       </m:oMath>
       <w:r>
         <w:rPr/>
-        <w:t>), which is the sum of direct production of that nucleus, as well as decay of its decay precursors and any other independent cross sections leading to that nucleus. In addition, cumulative cross sections will be reported whenever it is impossible to use decay spectroscopy to distinguish direct production of a nucleus from decay feeding. For all remaining observed reaction products in the mass chain, and cases where no decay precursors exist, independent cross sections (</w:t>
+        <w:t>), which is the sum of direct production of that nucleus, as well as decay of its decay precursors and any other independent cross sections leading to that nucleus. In addition, cumulative cross sections will be reported whenever it is impossible to use decay spectrometry to distinguish direct production of a nucleus from decay feeding. For all remaining observed reaction products in the mass chain, and cases where no decay precursors exist, independent cross sections (</w:t>
       </w:r>
       <w:r>
         <w:rPr/>
@@ -3682,7 +3631,7 @@
       </w:pPr>
       <w:r>
         <w:rPr/>
-        <w:t>An accurate integrated proton current is one of the most important factors in performing high-fidelity cross section measurements. At the time of this work, the nondestructive beam current monitors in the LANSCE-IPF beamline had a resolution of 100 nAh. For a low-current irradiation such as this work, where a nominal fluence of 200 nAh is desired, additional fluence sensitivity is thus needed to accurately normalize quantified EoB activities into cross sections. To this end, thin and foils were included along with the targets at each energy position, to provide another beam current monitor. These foils have been recommended for use as proton monitor foils in the 30 &lt; E</w:t>
+        <w:t>For a low-current irradiation such as this work, where a nominal fluence of 200 nAh is desired, additional fluence sensitivity is thus needed to accurately normalize quantified EoB activities into cross sections. To this end, thin and foils were included along with the targets at each energy position, to provide another beam current monitor. These foils have been recommended for use as proton monitor foils in the 30 &lt; E</w:t>
       </w:r>
       <w:r>
         <w:rPr/>
@@ -4490,7 +4439,7 @@
       </w:r>
       <w:r>
         <w:rPr/>
-        <w:t> have been employed here to further reduce the uncertainty in proton energy assignments . This method is based on the assumption that the independent measurements of proton fluence from the 5 monitor reactions used in this work should all be consistent at each energy position. If the monitor reaction cross sections and MCNP6-modeled energy distributions are both accurate, then any disagreement in the observed proton fluences is due to a systematic uncertainty in the stack design, namely, the areal densities of the stack components . This disagreement is minor at the front of the stack, and gets progressively worse as the beam is degraded, due to the compounded effect of systematic uncertainties in stack areal densities.</w:t>
+        <w:t> have been employed here to further reduce the uncertainty in proton energy assignments . This method is based on the assumption that the independent measurements of proton fluence from the 5 monitor reactions used in this work should all be consistent at each energy position. If the monitor reaction cross sections and MCNP6-modeled energy distributions are both accurate, disagreement in the observed proton fluences is due to poorly characterized stopping power in simulations, or a systematic error in the areal densities of the stack components . This disagreement is minor at the front of the stack, and gets progressively worse as the beam is degraded, due to the compounded effect of systematic uncertainties in stack areal densities.</w:t>
       </w:r>
     </w:p>
     <w:p>
@@ -4610,13 +4559,13 @@
       <w:r>
         <w:rPr/>
         <w:drawing>
-          <wp:anchor behindDoc="0" distT="0" distB="127000" distL="0" distR="0" simplePos="0" locked="0" layoutInCell="1" allowOverlap="1" relativeHeight="142">
+          <wp:anchor behindDoc="0" distT="0" distB="127000" distL="0" distR="0" simplePos="0" locked="0" layoutInCell="1" allowOverlap="1" relativeHeight="2">
             <wp:simplePos x="0" y="0"/>
             <wp:positionH relativeFrom="column">
               <wp:posOffset>1163955</wp:posOffset>
             </wp:positionH>
             <wp:positionV relativeFrom="paragraph">
-              <wp:posOffset>169545</wp:posOffset>
+              <wp:posOffset>168910</wp:posOffset>
             </wp:positionV>
             <wp:extent cx="3200400" cy="2209800"/>
             <wp:effectExtent l="0" t="0" r="0" b="0"/>
@@ -4698,12 +4647,9 @@
       </w:pPr>
       <w:r>
         <w:rPr/>
-        <w:t>Figure 4. Results of variance minimization through enhancement of the effective areal density of the 6061 aluminum degraders</w:t>
-        <w:t xml:space="preserve"> by 2.52%. A noticeable reduction of variance in measured proton fluence is seen, particularly at the rear stack positions.</w:t>
-        <w:t xml:space="preserve"> Following minimization, additional apparent fluence is observed in the nat Al(p,x) 22 Na and nat Al(p,x) 24 Na monitor channels,</w:t>
-        <w:t xml:space="preserve"> due to contamination from nat Si(p,x) 22,24 Na on the silicone adhesive used for sealing foil packets</w:t>
+        <w:t>Figure 4. Results of variance minimization through enhancement of the effective areal density of the 6061 aluminum degraders by 2.52%. A noticeable reduction of variance in measured proton fluence is seen, particularly at the rear stack positions. Following minimization, additional apparent fluence is observed in the nat Al(p,x) 22 Na and nat Al(p,x) 24 Na monitor channels, due to contamination from nat Si(p,x) 22,24 Na on the silicone adhesive used for sealing foil packets</w:t>
         <w:drawing>
-          <wp:anchor behindDoc="0" distT="0" distB="127000" distL="0" distR="0" simplePos="0" locked="0" layoutInCell="1" allowOverlap="1" relativeHeight="143">
+          <wp:anchor behindDoc="0" distT="0" distB="127000" distL="0" distR="0" simplePos="0" locked="0" layoutInCell="1" allowOverlap="1" relativeHeight="3">
             <wp:simplePos x="0" y="0"/>
             <wp:positionH relativeFrom="column">
               <wp:align>center</wp:align>
@@ -4711,7 +4657,7 @@
             <wp:positionV relativeFrom="paragraph">
               <wp:align>top</wp:align>
             </wp:positionV>
-            <wp:extent cx="5486400" cy="2237740"/>
+            <wp:extent cx="5486400" cy="2237105"/>
             <wp:effectExtent l="0" t="0" r="0" b="0"/>
             <wp:wrapSquare wrapText="largest"/>
             <wp:docPr id="4" name="Picture" descr=""/>
@@ -4736,7 +4682,7 @@
                   <pic:spPr bwMode="auto">
                     <a:xfrm>
                       <a:off x="0" y="0"/>
-                      <a:ext cx="5486400" cy="2237740"/>
+                      <a:ext cx="5486400" cy="2237105"/>
                     </a:xfrm>
                     <a:prstGeom prst="rect">
                       <a:avLst/>
@@ -4763,13 +4709,9 @@
       </w:pPr>
       <w:r>
         <w:rPr/>
-        <w:t>Figure 5. Estimates of EoB nat Al(p,x) 22,24 Na and nat Si(p,x) 22,24 Na activities using TENDL-2015 cross sections, in comparison</w:t>
-        <w:t xml:space="preserve"> with the IAEA recommended nat Al(p,x) 22,24 Na cross sections. At low energies, experimentally observed apparent 22,24 Na</w:t>
-        <w:t xml:space="preserve"> activities in each Al foil packet are consistent with IAEA recommendations, but diverge at higher energies as the nat Si(p,x) 22 Na</w:t>
-        <w:t xml:space="preserve"> exit channels begin to open up. 22,24 Na activities consistent with TENDL-2015 estimates are observed in each Nb and Cu foil</w:t>
-        <w:t xml:space="preserve"> packet as well, confirming that contamination may be attributed to activation of silicone adhesives.</w:t>
+        <w:t>Figure 5. Estimates of EoB nat Al(p,x) 22,24 Na and nat Si(p,x) 22,24 Na activities using TENDL-2015 cross sections, in comparison with the IAEA recommended nat Al(p,x) 22,24 Na cross sections. At low energies, experimentally observed apparent 22,24 Na activities in each Al foil packet are consistent with IAEA recommendations, but diverge at higher energies as the nat Si(p,x) 22 Na exit channels begin to open up. 22,24 Na activities consistent with TENDL-2015 estimates are observed in each Nb and Cu foil packet as well, confirming that contamination may be attributed to activation of silicone adhesives.</w:t>
         <w:drawing>
-          <wp:anchor behindDoc="0" distT="0" distB="127000" distL="0" distR="0" simplePos="0" locked="0" layoutInCell="1" allowOverlap="1" relativeHeight="144">
+          <wp:anchor behindDoc="0" distT="0" distB="127000" distL="0" distR="0" simplePos="0" locked="0" layoutInCell="1" allowOverlap="1" relativeHeight="4">
             <wp:simplePos x="0" y="0"/>
             <wp:positionH relativeFrom="column">
               <wp:align>center</wp:align>
@@ -4829,13 +4771,9 @@
       </w:pPr>
       <w:r>
         <w:rPr/>
-        <w:t>Figure 6. The “extra fluence” observed in the nat Al(p,x) 22 Na and nat Al(p,x) 24 Na monitor channels is caused by contamination</w:t>
-        <w:t xml:space="preserve"> from nat Si(p,x) 22,24 Na on the silicone adhesive used for sealing foil packets. Following subtraction of 22,24 Na activities observed</w:t>
-        <w:t xml:space="preserve"> in the silicone adhesive of Nb and Cu foils in the same energy “compartment”, the consistency of the nat Al(p,x) 22 Na monitor</w:t>
-        <w:t xml:space="preserve"> reaction improves dramatically. By excluding these contaminated channels, the remaining 3 independent monitor reactions</w:t>
-        <w:t xml:space="preserve"> serve to minimize uncertainty in stack energy assignments and incident fluence.</w:t>
+        <w:t>Figure 6. The “extra fluence” observed in the nat Al(p,x) 22 Na and nat Al(p,x) 24 Na monitor channels is caused by contamination from nat Si(p,x) 22,24 Na on the silicone adhesive used for sealing foil packets. Following subtraction of 22,24 Na activities observed in the silicone adhesive of Nb and Cu foils in the same energy “compartment”, the consistency of the nat Al(p,x) 22 Na monitor reaction improves dramatically. By excluding these contaminated channels, the remaining 3 independent monitor reactions serve to minimize uncertainty in stack energy assignments and incident fluence.</w:t>
         <w:drawing>
-          <wp:anchor behindDoc="0" distT="0" distB="127000" distL="0" distR="0" simplePos="0" locked="0" layoutInCell="1" allowOverlap="1" relativeHeight="145">
+          <wp:anchor behindDoc="0" distT="0" distB="127000" distL="0" distR="0" simplePos="0" locked="0" layoutInCell="1" allowOverlap="1" relativeHeight="5">
             <wp:simplePos x="0" y="0"/>
             <wp:positionH relativeFrom="column">
               <wp:align>center</wp:align>
@@ -5111,7 +5049,7 @@
       <w:r>
         <w:rPr/>
         <w:drawing>
-          <wp:anchor behindDoc="0" distT="0" distB="127000" distL="0" distR="0" simplePos="0" locked="0" layoutInCell="1" allowOverlap="1" relativeHeight="146">
+          <wp:anchor behindDoc="0" distT="0" distB="127000" distL="0" distR="0" simplePos="0" locked="0" layoutInCell="1" allowOverlap="1" relativeHeight="6">
             <wp:simplePos x="0" y="0"/>
             <wp:positionH relativeFrom="column">
               <wp:align>center</wp:align>
@@ -5751,33 +5689,7 @@
       </w:pPr>
       <w:r>
         <w:rPr/>
-        <w:t xml:space="preserve">Using the final proton fluence at each energy position, cross sections for </w:t>
-      </w:r>
-      <w:r>
-        <w:rPr/>
-        <w:t>51 Cr, 52g Mn, 52m Mn, 54 Mn,</w:t>
-        <w:t xml:space="preserve"> 55Co, 56 Ni, 57 Ni, 57 Co, 58g Co, 58m Co, 59 Fe, 60 Co, 61 Cu, and 64 Cu</w:t>
-      </w:r>
-      <w:r>
-        <w:rPr/>
-        <w:t xml:space="preserve">and were extracted for (p,x) reactions on foils in the 40–90 MeV region, as recorded in . For (p,x) reactions on foils, the (p,x) cross sections for </w:t>
-      </w:r>
-      <w:r>
-        <w:rPr/>
-        <w:t>82m Rb, 83 Sr, 85g Y, 85m Y, 86 Zr, 86 Y, 87 Zr, 87g Y, 87m Y, 88 Zr, 88 Y, 89g Nb, 89m Nb, 89 Zr,</w:t>
-        <w:t xml:space="preserve"> 90Mo, 90 Nb, 91m Nb, 92m Nb, and 93m Mo</w:t>
-      </w:r>
-      <w:r>
-        <w:rPr/>
-        <w:t xml:space="preserve"> and were extracted, as recorded in . In addition, as there exist a number of isomers with radioactive ground states in these mass regions, independent measurements of isomer-to-ground-state branching ratios for </w:t>
-      </w:r>
-      <w:r>
-        <w:rPr/>
-        <w:t xml:space="preserve">52m/g Mn, 58m/g Co, 85m/g Y, 87m/g Y, and 89m/g Nb </w:t>
-      </w:r>
-      <w:r>
-        <w:rPr/>
-        <w:t xml:space="preserve">and were extracted and are recorded in . Comparisons of the measured cross sections and isomer branching ratios with literature data (retrieved from EXFOR ) are seen in the figures of </w:t>
+        <w:t xml:space="preserve">Using the final proton fluence at each energy position, cross sections for 51 Cr, 52g Mn, 52m Mn, 54 Mn, 55Co, 56 Ni, 57 Ni, 57 Co, 58g Co, 58m Co, 59 Fe, 60 Co, 61 Cu, and 64 Cuand were extracted for (p,x) reactions on foils in the 40–90 MeV region, as recorded in . For (p,x) reactions on foils, the (p,x) cross sections for 82m Rb, 83 Sr, 85g Y, 85m Y, 86 Zr, 86 Y, 87 Zr, 87g Y, 87m Y, 88 Zr, 88 Y, 89g Nb, 89m Nb, 89 Zr, 90Mo, 90 Nb, 91m Nb, 92m Nb, and 93m Mo and were extracted, as recorded in . In addition, as there exist a number of isomers with radioactive ground states in these mass regions, independent measurements of isomer-to-ground-state branching ratios for 52m/g Mn, 58m/g Co, 85m/g Y, 87m/g Y, and 89m/g Nb and were extracted and are recorded in . Comparisons of the measured cross sections and isomer branching ratios with literature data (retrieved from EXFOR ) are seen in the figures of </w:t>
       </w:r>
       <w:hyperlink w:anchor="fit_figures">
         <w:r>
@@ -5958,7 +5870,7 @@
       <w:r>
         <w:rPr/>
         <w:drawing>
-          <wp:anchor behindDoc="0" distT="0" distB="127000" distL="0" distR="0" simplePos="0" locked="0" layoutInCell="1" allowOverlap="1" relativeHeight="150">
+          <wp:anchor behindDoc="0" distT="0" distB="127000" distL="0" distR="0" simplePos="0" locked="0" layoutInCell="1" allowOverlap="1" relativeHeight="7">
             <wp:simplePos x="0" y="0"/>
             <wp:positionH relativeFrom="column">
               <wp:align>center</wp:align>
@@ -6039,7 +5951,7 @@
       <w:r>
         <w:rPr/>
         <w:drawing>
-          <wp:anchor behindDoc="0" distT="0" distB="127000" distL="0" distR="0" simplePos="0" locked="0" layoutInCell="1" allowOverlap="1" relativeHeight="151">
+          <wp:anchor behindDoc="0" distT="0" distB="127000" distL="0" distR="0" simplePos="0" locked="0" layoutInCell="1" allowOverlap="1" relativeHeight="8">
             <wp:simplePos x="0" y="0"/>
             <wp:positionH relativeFrom="column">
               <wp:align>center</wp:align>
@@ -6123,8 +6035,6 @@
               </w:rPr>
               <m:t xml:space="preserve">+</m:t>
             </m:r>
-          </m:e>
-          <m:e>
             <m:sSup>
               <m:e>
                 <m:r>
@@ -6155,8 +6065,6 @@
               </w:rPr>
               <m:t xml:space="preserve">+</m:t>
             </m:r>
-          </m:e>
-          <m:e>
             <m:sSup>
               <m:e>
                 <m:r>
@@ -6183,7 +6091,7 @@
       </w:pPr>
       <w:r>
         <w:rPr/>
-        <w:t>Notably, this work serves as the most well-characterized measurement of the (p,x) reaction below 100 MeV to date, with cross sections measured at the 4–6% uncertainty level. This is important, as it presents the first step towards characterizing this reaction for use as a proton monitor reaction standard below 100 MeV. The quantification of activity proved to be one of the most straightforward of all reaction products observed in this work. (p,x) can only be populated through the (p,4n) reaction channel, so no corrections for (n,x) contamination channels or decay down the A=90 isobar are needed, which makes activity quantification trivial. In addition, possesses seven strong, distinct gamma lines which can easily be used for its identification and quantification. Finally, the production of in the 40–90 MeV region is quite strong, with a peak cross section of approximately 120 mb. Combining the reaction yield and gamma abundance, the use of approximately 23 mg/cm</w:t>
+        <w:t>Notably, this work serves as the most well-characterized measurement of the (p,x) reaction below 100 MeV to date, with cross sections measured at the 4–6% uncertainty level. This is important, as it presents the first step towards characterizing this reaction for use as a proton monitor reaction standard below 100 MeV. (p,x) can only be populated through the (p,4n) reaction channel, so no corrections for (n,x) contamination channels or decay down the A=90 isobar are needed, which makes activity quantification trivial. In addition, possesses seven strong, distinct gamma lines which can easily be used for its identification and quantification. Finally, the production of in the 40–90 MeV region is quite strong, with a peak cross section of approximately 120 mb. Combining the reaction yield and gamma abundance, the use of approximately 23 mg/cm</w:t>
       </w:r>
       <w:r>
         <w:rPr/>
@@ -6233,34 +6141,7 @@
       </m:oMath>
       <w:r>
         <w:rPr/>
-        <w:t xml:space="preserve">Nb(p,x) measurement, this experiment has also yielded measurements of a number of additional emerging radionuclides with medical applications. These include the non-standard positron emitters , , , , the </w:t>
-      </w:r>
-      <w:r>
-        <w:rPr/>
-      </w:r>
-      <m:oMath xmlns:m="http://schemas.openxmlformats.org/officeDocument/2006/math">
-        <m:sSup>
-          <m:e>
-            <m:r>
-              <w:rPr>
-                <w:rFonts w:ascii="Cambria Math" w:hAnsi="Cambria Math"/>
-              </w:rPr>
-              <m:t xml:space="preserve">β</m:t>
-            </m:r>
-          </m:e>
-          <m:sup>
-            <m:r>
-              <w:rPr>
-                <w:rFonts w:ascii="Cambria Math" w:hAnsi="Cambria Math"/>
-              </w:rPr>
-              <m:t xml:space="preserve">−</m:t>
-            </m:r>
-          </m:sup>
-        </m:sSup>
-      </m:oMath>
-      <w:r>
-        <w:rPr/>
-        <w:t>-therapy agent , and the Auger-therapy agent .</w:t>
+        <w:t>Nb(p,x) measurement, this experiment has also yielded measurements of a number of additional emerging radionuclides with medical applications. These include the non-standard positron emitters , , , , , and the Auger-therapy agent .</w:t>
       </w:r>
     </w:p>
     <w:p>
@@ -6759,7 +6640,7 @@
       </m:oMath>
       <w:r>
         <w:rPr/>
-        <w:t>=100% to ), which can be produced from a long-lived cow and emits no discrete observable gamma-rays or x-rays though decay . Although a weak positron branch exists and bremsstrahlung scintigraphy is commonly used for clinical imaging of the biodistribution, theranostics necessitate an imaging isotope to be paired for quantification of its uptake and biodistribution . Conventional production of proceeds through low-energy (7–14 MeV) irradiation via (p,n), which requires an enriched target (9.86% natural abundance), in order to eliminate contamination from (p,n) on the other stable isotopes . Alternatively, production at 33–43 MeV via (p,3n) has been proposed — this pathway also requires an enriched target (82.58% natural abundance) for the same reason, but contamination with other Y co-activities will be even more pronounced than via (p,n), due to the opening of (p,n) and (p,2n) channels on all stable Sr isotopes . Minimizing activity from other isotopes of the element in question is essential for producing radionuclides in high specific activity, as these competing isotopes are often impractical to separate out by radiochemical means. As a result, it would appear that (p,x) is a poor route for production in this respect, as it only reaches a maximum of approximately 35% radioisotopic purity. The dominant yttrium radioisotope produced by (p,x) in the 40–90 MeV region is (</w:t>
+        <w:t>=100% to ), which can be produced from a long-lived generator and emits no discrete observable gamma-rays or x-rays though decay . Although a weak positron branch exists and bremsstrahlung scintigraphy is commonly used for clinical imaging of the biodistribution, theranostics necessitate an imaging isotope to be paired for quantification of its uptake and biodistribution . Conventional production of proceeds through low-energy (7–14 MeV) irradiation via (p,n), which requires an enriched target (9.86% natural abundance), in order to eliminate contamination from (p,n) on the other stable isotopes . Alternatively, production at 33–43 MeV via (p,3n) has been proposed — this pathway also requires an enriched target (82.58% natural abundance) for the same reason, but contamination with other Y co-activities will be even more pronounced than via (p,n), due to the opening of (p,n) and (p,2n) channels on all stable Sr isotopes . Minimizing activity from other isotopes of the element in question is essential for producing radionuclides in high specific activity, as these competing isotopes are often impractical to separate out by radiochemical means. As a result, it would appear that (p,x) is a poor route for production in this respect, as it only reaches a maximum of approximately 35% radioisotopic purity. The dominant yttrium radioisotope produced by (p,x) in the 40–90 MeV region is (</w:t>
       </w:r>
       <w:r>
         <w:rPr/>
@@ -7193,7 +7074,7 @@
       </m:oMath>
       <w:r>
         <w:rPr/>
-        <w:t>=100% to ) is an emerging PET emitter with a moderate lifetime, making it suited for immune and tumor uptake studies . It is typically produced using 8–15 MeV protons via (p,n), using an enriched target (51.45% natural abundance) for high radioisotopic purity, and produces a product with minimal contamination and a peak cross section of approximately 750 mb . (p,x) offers a possible alternative pathway using a natural target, at the expense of a smaller peak cross section. may be produced directly with an approximately 370 mb peak cross section and 99% radioisotopic purity, or could be produced as a / generator, which would have nearly 100% radioisotopic purity by using protons below the (p,5n) threshold of 45.76 MeV. However, the greatest problem with using the (p,x) reaction to produce is the inability to separate the radioisotope from the target itself, rendering the production of a high-specific activity product impossible.</w:t>
+        <w:t>=100% to ) is an emerging positron emitter with a moderate lifetime, making it suited for immune and tumor uptake studies . It is typically produced using 8–15 MeV protons via (p,n), using an enriched target (51.45% natural abundance) for high radioisotopic purity, and produces a product with minimal contamination and a peak cross section of approximately 750 mb . (p,x) offers a possible alternative pathway using a natural target, at the expense of a smaller peak cross section. may be produced directly with an approximately 370 mb peak cross section and 99% radioisotopic purity, or could be produced as a / generator, which would have nearly 100% radioisotopic purity by using protons below the (p,5n) threshold of 45.76 MeV. However, the greatest problem with using the (p,x) reaction to produce is the inability to separate the radioisotope from the target itself, rendering the production of a high-specific activity product impossible.</w:t>
       </w:r>
     </w:p>
     <w:p>
@@ -7203,7 +7084,7 @@
       </w:pPr>
       <w:r>
         <w:rPr/>
-        <w:t>(</w:t>
+        <w:t>Finally, (</w:t>
       </w:r>
       <w:r>
         <w:rPr/>
@@ -7242,111 +7123,49 @@
             </m:f>
           </m:sub>
         </m:sSub>
-      </m:oMath>
-      <w:r>
-        <w:rPr/>
-        <w:t xml:space="preserve"> = 12.7 h) undergoes </w:t>
-      </w:r>
-      <w:r>
-        <w:rPr/>
-      </w:r>
-      <m:oMath xmlns:m="http://schemas.openxmlformats.org/officeDocument/2006/math">
-        <m:eqArr>
-          <m:e>
-            <m:r>
-              <w:rPr>
-                <w:rFonts w:ascii="Cambria Math" w:hAnsi="Cambria Math"/>
-              </w:rPr>
-              <m:t xml:space="preserve">+</m:t>
-            </m:r>
-          </m:e>
-          <m:e>
-            <m:sSup>
-              <m:e>
-                <m:r>
-                  <w:rPr>
-                    <w:rFonts w:ascii="Cambria Math" w:hAnsi="Cambria Math"/>
-                  </w:rPr>
-                  <m:t xml:space="preserve">β</m:t>
-                </m:r>
-              </m:e>
-              <m:sup/>
-            </m:sSup>
-          </m:e>
-        </m:eqArr>
-      </m:oMath>
-      <w:r>
-        <w:rPr/>
-        <w:t xml:space="preserve"> decay (61.5% branching ratio) to or </w:t>
-      </w:r>
-      <w:r>
-        <w:rPr/>
-      </w:r>
-      <m:oMath xmlns:m="http://schemas.openxmlformats.org/officeDocument/2006/math">
-        <m:sSup>
-          <m:e>
-            <m:r>
-              <w:rPr>
-                <w:rFonts w:ascii="Cambria Math" w:hAnsi="Cambria Math"/>
-              </w:rPr>
-              <m:t xml:space="preserve">β</m:t>
-            </m:r>
-          </m:e>
-          <m:sup>
-            <m:r>
-              <w:rPr>
-                <w:rFonts w:ascii="Cambria Math" w:hAnsi="Cambria Math"/>
-              </w:rPr>
-              <m:t xml:space="preserve">−</m:t>
-            </m:r>
-          </m:sup>
-        </m:sSup>
-      </m:oMath>
-      <w:r>
-        <w:rPr/>
-        <w:t xml:space="preserve"> decay (38.5% branching ratio) to . The emitted short-range 190-keV </w:t>
-      </w:r>
-      <w:r>
-        <w:rPr/>
-      </w:r>
-      <m:oMath xmlns:m="http://schemas.openxmlformats.org/officeDocument/2006/math">
-        <m:sSup>
-          <m:e>
-            <m:r>
-              <w:rPr>
-                <w:rFonts w:ascii="Cambria Math" w:hAnsi="Cambria Math"/>
-              </w:rPr>
-              <m:t xml:space="preserve">β</m:t>
-            </m:r>
-          </m:e>
-          <m:sup>
-            <m:r>
-              <w:rPr>
-                <w:rFonts w:ascii="Cambria Math" w:hAnsi="Cambria Math"/>
-              </w:rPr>
-              <m:t xml:space="preserve">−</m:t>
-            </m:r>
-          </m:sup>
-        </m:sSup>
-      </m:oMath>
-      <w:r>
-        <w:rPr/>
-        <w:t xml:space="preserve"> particle makes this an attractive therapeutic radionuclide, and the PET branch gives the possibility for real-time dose monitoring and verification . Several production routes currently exist: (p,n) uses 8–14 MeV protons on the expensive enriched target (0.9255% natural abundance), but offers a high radioisotopic purity assuming a highly enriched target . (p,</w:t>
-      </w:r>
-      <w:r>
-        <w:rPr/>
-      </w:r>
-      <m:oMath xmlns:m="http://schemas.openxmlformats.org/officeDocument/2006/math">
-        <m:r>
-          <w:rPr>
-            <w:rFonts w:ascii="Cambria Math" w:hAnsi="Cambria Math"/>
-          </w:rPr>
-          <m:t xml:space="preserve">α</m:t>
-        </m:r>
-      </m:oMath>
-      <w:r>
-        <w:rPr/>
-        <w:t>n) requires more energetic 20–30 MeV protons, and necessitates an enriched target (18.45% natural abundance) to avoid the co-production of radio-copper impurities . More recently, the use of compact DD neutron generators for (n,p) production has been proposed, with the promise of mCi-scale production with high specific activity .</w:t>
+        <m:r>
+          <w:rPr>
+            <w:rFonts w:ascii="Cambria Math" w:hAnsi="Cambria Math"/>
+          </w:rPr>
+          <m:t xml:space="preserve">=</m:t>
+        </m:r>
+        <m:r>
+          <w:rPr>
+            <w:rFonts w:ascii="Cambria Math" w:hAnsi="Cambria Math"/>
+          </w:rPr>
+          <m:t xml:space="preserve">6.472</m:t>
+        </m:r>
+        <m:r>
+          <w:rPr>
+            <w:rFonts w:ascii="Cambria Math" w:hAnsi="Cambria Math"/>
+          </w:rPr>
+          <m:t xml:space="preserve">±</m:t>
+        </m:r>
+        <m:r>
+          <w:rPr>
+            <w:rFonts w:ascii="Cambria Math" w:hAnsi="Cambria Math"/>
+          </w:rPr>
+          <m:t xml:space="preserve">0.006</m:t>
+        </m:r>
+      </m:oMath>
+      <w:r>
+        <w:rPr/>
+        <w:t xml:space="preserve"> h, </w:t>
+      </w:r>
+      <w:r>
+        <w:rPr/>
+      </w:r>
+      <m:oMath xmlns:m="http://schemas.openxmlformats.org/officeDocument/2006/math">
+        <m:r>
+          <w:rPr>
+            <w:rFonts w:ascii="Cambria Math" w:hAnsi="Cambria Math"/>
+          </w:rPr>
+          <m:t xml:space="preserve">ϵ</m:t>
+        </m:r>
+      </m:oMath>
+      <w:r>
+        <w:rPr/>
+        <w:t>=100% to ) is a diagnostic and emerging Auger-therapy agent, typically seen as a contaminant in / generators . It is commonly produced via (p,n) at 10–15 MeV, using an enriched gaseous target, with a peak cross section of approximately 400 mb at 12 MeV . Production via (p,x) offers the use of metallic, natural abundance targetry, but requires significantly higher energy (&gt;80 MeV) protons, peaking at approximately 20 mb near 600 MeV . It is clear that this production route offers no advantage over existing (p,n) routes for in-house production.</w:t>
       </w:r>
     </w:p>
     <w:p>
@@ -7356,98 +7175,7 @@
       </w:pPr>
       <w:r>
         <w:rPr/>
-        <w:t>Finally, (</w:t>
-      </w:r>
-      <w:r>
-        <w:rPr/>
-      </w:r>
-      <m:oMath xmlns:m="http://schemas.openxmlformats.org/officeDocument/2006/math">
-        <m:sSub>
-          <m:e>
-            <m:r>
-              <w:rPr>
-                <w:rFonts w:ascii="Cambria Math" w:hAnsi="Cambria Math"/>
-              </w:rPr>
-              <m:t xml:space="preserve">t</m:t>
-            </m:r>
-          </m:e>
-          <m:sub>
-            <m:f>
-              <m:fPr>
-                <m:type m:val="lin"/>
-              </m:fPr>
-              <m:num>
-                <m:r>
-                  <w:rPr>
-                    <w:rFonts w:ascii="Cambria Math" w:hAnsi="Cambria Math"/>
-                  </w:rPr>
-                  <m:t xml:space="preserve">1</m:t>
-                </m:r>
-              </m:num>
-              <m:den>
-                <m:r>
-                  <w:rPr>
-                    <w:rFonts w:ascii="Cambria Math" w:hAnsi="Cambria Math"/>
-                  </w:rPr>
-                  <m:t xml:space="preserve">2</m:t>
-                </m:r>
-              </m:den>
-            </m:f>
-          </m:sub>
-        </m:sSub>
-        <m:r>
-          <w:rPr>
-            <w:rFonts w:ascii="Cambria Math" w:hAnsi="Cambria Math"/>
-          </w:rPr>
-          <m:t xml:space="preserve">=</m:t>
-        </m:r>
-        <m:r>
-          <w:rPr>
-            <w:rFonts w:ascii="Cambria Math" w:hAnsi="Cambria Math"/>
-          </w:rPr>
-          <m:t xml:space="preserve">6.472</m:t>
-        </m:r>
-        <m:r>
-          <w:rPr>
-            <w:rFonts w:ascii="Cambria Math" w:hAnsi="Cambria Math"/>
-          </w:rPr>
-          <m:t xml:space="preserve">±</m:t>
-        </m:r>
-        <m:r>
-          <w:rPr>
-            <w:rFonts w:ascii="Cambria Math" w:hAnsi="Cambria Math"/>
-          </w:rPr>
-          <m:t xml:space="preserve">0.006</m:t>
-        </m:r>
-      </m:oMath>
-      <w:r>
-        <w:rPr/>
-        <w:t xml:space="preserve"> h, </w:t>
-      </w:r>
-      <w:r>
-        <w:rPr/>
-      </w:r>
-      <m:oMath xmlns:m="http://schemas.openxmlformats.org/officeDocument/2006/math">
-        <m:r>
-          <w:rPr>
-            <w:rFonts w:ascii="Cambria Math" w:hAnsi="Cambria Math"/>
-          </w:rPr>
-          <m:t xml:space="preserve">ϵ</m:t>
-        </m:r>
-      </m:oMath>
-      <w:r>
-        <w:rPr/>
-        <w:t>=100% to ) is a diagnostic and emerging Auger-therapy agent, typically seen as a contaminant in / generators . It is commonly produced via (p,n) at 10–15 MeV, using an enriched gaseous target, with a peak cross section of approximately 400 mb at 12 MeV . Production via (p,x) offers the use of metallic, natural abundance targetry, but requires significantly higher energy (&gt;80 MeV) protons, peaking at approximately 20 mb near 600 MeV . It is clear that this production route offers no advantage over existing (p,n) routes for in-house production.</w:t>
-      </w:r>
-    </w:p>
-    <w:p>
-      <w:pPr>
-        <w:pStyle w:val="TextBody"/>
-        <w:rPr/>
-      </w:pPr>
-      <w:r>
-        <w:rPr/>
-        <w:t xml:space="preserve">In this work, cumulative cross sections are reported for the first observable product nuclei in a mass chain, or whenever it is impossible to use decay spectroscopy to distinguish direct production of a nucleus from decay feeding. For all remaining observed reaction products in the mass chain, and cases where no decay precursors exist, independent cross sections are reported, allowing for determination of the direct production via subtraction. This, in turn, offers the opportunity to use these data to gain insight into the predictive capabilities of modern nuclear models used in the reaction evaluation process. The reaction channels with independent cross sections were compared to calculations with the reaction modeling codes EMPIRE, TALYS, and CoH, run with the default settings. The default optical models and E1 gamma strength function models for each code are presented in Table </w:t>
+        <w:t xml:space="preserve">In this work, cumulative cross sections are reported for the first observable product nuclei in a mass chain, or whenever it is impossible to use decay spectrometry to distinguish direct production of a nucleus from decay feeding. For all remaining observed reaction products in the mass chain, and cases where no decay precursors exist, independent cross sections are reported, allowing for determination of the direct production via subtraction. This, in turn, offers the opportunity to use these data to gain insight into the predictive capabilities of modern nuclear models used in the reaction evaluation process. The reaction channels with independent cross sections were compared to calculations with the reaction modeling codes EMPIRE, TALYS, and CoH, run with the default settings. The default optical models and E1 gamma strength function models for each code are presented in Table </w:t>
       </w:r>
       <w:hyperlink w:anchor="tab:defaults">
         <w:r>
@@ -7521,7 +7249,7 @@
       </m:oMath>
       <w:r>
         <w:rPr/>
-        <w:t>2n) and by (p,2n4n) are also not discussed in depth. We exclude reactions with cross sections with peak values less than 1% of the total reaction cross section because their behavior is extremely sensitive to more dominant channels. The three residual nuclei that meet all of the above criteria for which there is an independent measurement of the residual production cross section are , , and .</w:t>
+        <w:t>2n) and by (p,2p4n) are also not discussed in depth. We exclude reactions with cross sections with peak values less than 1% of the total reaction cross section because their behavior is extremely sensitive to more dominant channels. The three residual nuclei that meet all of the above criteria for which there is an independent measurement of the residual production cross section are , , and .</w:t>
       </w:r>
     </w:p>
     <w:p>
@@ -7929,7 +7657,7 @@
       <w:r>
         <w:rPr/>
         <w:drawing>
-          <wp:anchor behindDoc="0" distT="0" distB="127000" distL="0" distR="0" simplePos="0" locked="0" layoutInCell="1" allowOverlap="1" relativeHeight="152">
+          <wp:anchor behindDoc="0" distT="0" distB="127000" distL="0" distR="0" simplePos="0" locked="0" layoutInCell="1" allowOverlap="1" relativeHeight="9">
             <wp:simplePos x="0" y="0"/>
             <wp:positionH relativeFrom="column">
               <wp:align>center</wp:align>
@@ -8019,7 +7747,7 @@
       <w:r>
         <w:rPr/>
         <w:drawing>
-          <wp:anchor behindDoc="0" distT="0" distB="127000" distL="0" distR="0" simplePos="0" locked="0" layoutInCell="1" allowOverlap="1" relativeHeight="153">
+          <wp:anchor behindDoc="0" distT="0" distB="127000" distL="0" distR="0" simplePos="0" locked="0" layoutInCell="1" allowOverlap="1" relativeHeight="10">
             <wp:simplePos x="0" y="0"/>
             <wp:positionH relativeFrom="column">
               <wp:align>center</wp:align>
@@ -8119,7 +7847,7 @@
       <w:r>
         <w:rPr/>
         <w:drawing>
-          <wp:anchor behindDoc="0" distT="0" distB="127000" distL="0" distR="0" simplePos="0" locked="0" layoutInCell="1" allowOverlap="1" relativeHeight="154">
+          <wp:anchor behindDoc="0" distT="0" distB="127000" distL="0" distR="0" simplePos="0" locked="0" layoutInCell="1" allowOverlap="1" relativeHeight="11">
             <wp:simplePos x="0" y="0"/>
             <wp:positionH relativeFrom="column">
               <wp:align>center</wp:align>
@@ -8180,7 +7908,7 @@
       <w:r>
         <w:rPr/>
         <w:drawing>
-          <wp:anchor behindDoc="0" distT="0" distB="127000" distL="0" distR="0" simplePos="0" locked="0" layoutInCell="1" allowOverlap="1" relativeHeight="155">
+          <wp:anchor behindDoc="0" distT="0" distB="127000" distL="0" distR="0" simplePos="0" locked="0" layoutInCell="1" allowOverlap="1" relativeHeight="12">
             <wp:simplePos x="0" y="0"/>
             <wp:positionH relativeFrom="column">
               <wp:posOffset>0</wp:posOffset>
@@ -8251,7 +7979,7 @@
       <w:r>
         <w:rPr/>
         <w:drawing>
-          <wp:anchor behindDoc="0" distT="0" distB="127000" distL="0" distR="0" simplePos="0" locked="0" layoutInCell="1" allowOverlap="1" relativeHeight="156">
+          <wp:anchor behindDoc="0" distT="0" distB="127000" distL="0" distR="0" simplePos="0" locked="0" layoutInCell="1" allowOverlap="1" relativeHeight="13">
             <wp:simplePos x="0" y="0"/>
             <wp:positionH relativeFrom="column">
               <wp:align>center</wp:align>
@@ -8322,7 +8050,7 @@
       <w:r>
         <w:rPr/>
         <w:drawing>
-          <wp:anchor behindDoc="0" distT="0" distB="127000" distL="0" distR="0" simplePos="0" locked="0" layoutInCell="1" allowOverlap="1" relativeHeight="157">
+          <wp:anchor behindDoc="0" distT="0" distB="127000" distL="0" distR="0" simplePos="0" locked="0" layoutInCell="1" allowOverlap="1" relativeHeight="14">
             <wp:simplePos x="0" y="0"/>
             <wp:positionH relativeFrom="column">
               <wp:align>center</wp:align>
@@ -8330,7 +8058,7 @@
             <wp:positionV relativeFrom="paragraph">
               <wp:align>top</wp:align>
             </wp:positionV>
-            <wp:extent cx="5486400" cy="6430645"/>
+            <wp:extent cx="5486400" cy="6430010"/>
             <wp:effectExtent l="0" t="0" r="0" b="0"/>
             <wp:wrapSquare wrapText="largest"/>
             <wp:docPr id="19" name="Picture" descr=""/>
@@ -8355,7 +8083,7 @@
                   <pic:spPr bwMode="auto">
                     <a:xfrm>
                       <a:off x="0" y="0"/>
-                      <a:ext cx="5486400" cy="6430645"/>
+                      <a:ext cx="5486400" cy="6430010"/>
                     </a:xfrm>
                     <a:prstGeom prst="rect">
                       <a:avLst/>
@@ -8384,7 +8112,7 @@
       <w:r>
         <w:rPr/>
         <w:drawing>
-          <wp:anchor behindDoc="0" distT="0" distB="127000" distL="0" distR="0" simplePos="0" locked="0" layoutInCell="1" allowOverlap="1" relativeHeight="158">
+          <wp:anchor behindDoc="0" distT="0" distB="127000" distL="0" distR="0" simplePos="0" locked="0" layoutInCell="1" allowOverlap="1" relativeHeight="15">
             <wp:simplePos x="0" y="0"/>
             <wp:positionH relativeFrom="column">
               <wp:align>center</wp:align>
@@ -8446,7 +8174,7 @@
       <w:r>
         <w:rPr/>
         <w:drawing>
-          <wp:anchor behindDoc="0" distT="0" distB="127000" distL="0" distR="0" simplePos="0" locked="0" layoutInCell="1" allowOverlap="1" relativeHeight="159">
+          <wp:anchor behindDoc="0" distT="0" distB="127000" distL="0" distR="0" simplePos="0" locked="0" layoutInCell="1" allowOverlap="1" relativeHeight="16">
             <wp:simplePos x="0" y="0"/>
             <wp:positionH relativeFrom="column">
               <wp:align>center</wp:align>
@@ -8540,7 +8268,7 @@
         <w:rPr/>
         <w:t>Plots of the isomer-to-ground state ratios measured in this work are presented here, in comparison with literature data and reaction modeling codes .</w:t>
         <w:drawing>
-          <wp:anchor behindDoc="0" distT="0" distB="127000" distL="0" distR="0" simplePos="0" locked="0" layoutInCell="1" allowOverlap="1" relativeHeight="160">
+          <wp:anchor behindDoc="0" distT="0" distB="127000" distL="0" distR="0" simplePos="0" locked="0" layoutInCell="1" allowOverlap="1" relativeHeight="17">
             <wp:simplePos x="0" y="0"/>
             <wp:positionH relativeFrom="column">
               <wp:align>center</wp:align>
@@ -8593,6 +8321,16 @@
         </w:drawing>
       </w:r>
     </w:p>
+    <w:p>
+      <w:pPr>
+        <w:pStyle w:val="TextBody"/>
+        <w:spacing w:lineRule="auto" w:line="288" w:before="180" w:after="180"/>
+        <w:rPr/>
+      </w:pPr>
+      <w:r>
+        <w:rPr/>
+      </w:r>
+    </w:p>
     <w:sectPr>
       <w:type w:val="nextPage"/>
       <w:pgSz w:w="12240" w:h="15840"/>
@@ -8634,7 +8372,7 @@
     </w:pPr>
     <w:rPr>
       <w:rFonts w:ascii="Cambria" w:hAnsi="Cambria" w:eastAsia="Droid Sans Fallback" w:cs="Cambria"/>
-      <w:color w:val="auto"/>
+      <w:color w:val="00000A"/>
       <w:sz w:val="24"/>
       <w:szCs w:val="24"/>
       <w:lang w:val="en-US" w:eastAsia="en-US" w:bidi="ar-SA"/>
@@ -8645,7 +8383,6 @@
     <w:uiPriority w:val="9"/>
     <w:qFormat/>
     <w:basedOn w:val="Normal"/>
-    <w:next w:val="TextBody"/>
     <w:pPr>
       <w:keepNext/>
       <w:keepLines/>
@@ -8667,7 +8404,6 @@
     <w:qFormat/>
     <w:unhideWhenUsed/>
     <w:basedOn w:val="Normal"/>
-    <w:next w:val="TextBody"/>
     <w:pPr>
       <w:keepNext/>
       <w:keepLines/>
@@ -8689,7 +8425,6 @@
     <w:qFormat/>
     <w:unhideWhenUsed/>
     <w:basedOn w:val="Normal"/>
-    <w:next w:val="TextBody"/>
     <w:pPr>
       <w:keepNext/>
       <w:keepLines/>
@@ -8711,7 +8446,6 @@
     <w:qFormat/>
     <w:unhideWhenUsed/>
     <w:basedOn w:val="Normal"/>
-    <w:next w:val="TextBody"/>
     <w:pPr>
       <w:keepNext/>
       <w:keepLines/>
@@ -8733,7 +8467,6 @@
     <w:qFormat/>
     <w:unhideWhenUsed/>
     <w:basedOn w:val="Normal"/>
-    <w:next w:val="TextBody"/>
     <w:pPr>
       <w:keepNext/>
       <w:keepLines/>
@@ -8755,7 +8488,6 @@
     <w:qFormat/>
     <w:unhideWhenUsed/>
     <w:basedOn w:val="Normal"/>
-    <w:next w:val="TextBody"/>
     <w:pPr>
       <w:keepNext/>
       <w:keepLines/>
@@ -8775,7 +8507,6 @@
     <w:qFormat/>
     <w:unhideWhenUsed/>
     <w:basedOn w:val="Normal"/>
-    <w:next w:val="TextBody"/>
     <w:pPr>
       <w:keepNext/>
       <w:keepLines/>
@@ -8795,7 +8526,6 @@
     <w:qFormat/>
     <w:unhideWhenUsed/>
     <w:basedOn w:val="Normal"/>
-    <w:next w:val="TextBody"/>
     <w:pPr>
       <w:keepNext/>
       <w:keepLines/>
@@ -8815,7 +8545,6 @@
     <w:qFormat/>
     <w:unhideWhenUsed/>
     <w:basedOn w:val="Normal"/>
-    <w:next w:val="TextBody"/>
     <w:pPr>
       <w:keepNext/>
       <w:keepLines/>
@@ -9148,7 +8877,6 @@
     <w:name w:val="First Paragraph"/>
     <w:qFormat/>
     <w:basedOn w:val="TextBody"/>
-    <w:next w:val="TextBody"/>
     <w:pPr/>
     <w:rPr/>
   </w:style>
@@ -9165,7 +8893,6 @@
     <w:name w:val="Title"/>
     <w:qFormat/>
     <w:basedOn w:val="Normal"/>
-    <w:next w:val="TextBody"/>
     <w:pPr>
       <w:keepNext/>
       <w:keepLines/>
@@ -9185,7 +8912,6 @@
     <w:name w:val="Subtitle"/>
     <w:qFormat/>
     <w:basedOn w:val="Title"/>
-    <w:next w:val="TextBody"/>
     <w:pPr>
       <w:keepNext/>
       <w:keepLines/>
@@ -9200,7 +8926,6 @@
   <w:style w:type="paragraph" w:styleId="Author" w:customStyle="1">
     <w:name w:val="Author"/>
     <w:qFormat/>
-    <w:next w:val="TextBody"/>
     <w:pPr>
       <w:keepNext/>
       <w:keepLines/>
@@ -9212,7 +8937,7 @@
     </w:pPr>
     <w:rPr>
       <w:rFonts w:ascii="Cambria" w:hAnsi="Cambria" w:eastAsia="Droid Sans Fallback" w:cs="Cambria"/>
-      <w:color w:val="auto"/>
+      <w:color w:val="00000A"/>
       <w:sz w:val="24"/>
       <w:szCs w:val="24"/>
       <w:lang w:val="en-US" w:eastAsia="en-US" w:bidi="ar-SA"/>
@@ -9221,7 +8946,6 @@
   <w:style w:type="paragraph" w:styleId="Date">
     <w:name w:val="Date"/>
     <w:qFormat/>
-    <w:next w:val="TextBody"/>
     <w:pPr>
       <w:keepNext/>
       <w:keepLines/>
@@ -9233,7 +8957,7 @@
     </w:pPr>
     <w:rPr>
       <w:rFonts w:ascii="Cambria" w:hAnsi="Cambria" w:eastAsia="Droid Sans Fallback" w:cs="Cambria"/>
-      <w:color w:val="auto"/>
+      <w:color w:val="00000A"/>
       <w:sz w:val="24"/>
       <w:szCs w:val="24"/>
       <w:lang w:val="en-US" w:eastAsia="en-US" w:bidi="ar-SA"/>
@@ -9243,7 +8967,6 @@
     <w:name w:val="Abstract"/>
     <w:qFormat/>
     <w:basedOn w:val="Normal"/>
-    <w:next w:val="TextBody"/>
     <w:pPr>
       <w:keepNext/>
       <w:keepLines/>
@@ -9267,7 +8990,6 @@
     <w:qFormat/>
     <w:unhideWhenUsed/>
     <w:basedOn w:val="TextBody"/>
-    <w:next w:val="TextBody"/>
     <w:pPr>
       <w:spacing w:before="100" w:after="100"/>
       <w:ind w:left="0" w:right="0" w:hanging="0"/>
@@ -9340,9 +9062,8 @@
     <w:qFormat/>
     <w:unhideWhenUsed/>
     <w:basedOn w:val="Heading1"/>
-    <w:next w:val="TextBody"/>
     <w:pPr>
-      <w:spacing w:lineRule="auto" w:line="256" w:before="240" w:after="0"/>
+      <w:spacing w:lineRule="auto" w:line="252" w:before="240" w:after="0"/>
     </w:pPr>
     <w:rPr>
       <w:rFonts w:ascii="Calibri" w:hAnsi="Calibri" w:cs=""/>

</xml_diff>